<commit_message>
wrote methods while wait for test approval; tests approved and passing tests for Find(), Iteration, - Operator, + Operator & ToString()
</commit_message>
<xml_diff>
--- a/C#_CustomList_UserStories.docx
+++ b/C#_CustomList_UserStories.docx
@@ -1,6 +1,6 @@
 
 <file path=word/document.xml><?xml version="1.0" encoding="utf-8"?>
-<w:document xmlns:wpc="http://schemas.microsoft.com/office/word/2010/wordprocessingCanvas" xmlns:cx="http://schemas.microsoft.com/office/drawing/2014/chartex" xmlns:cx1="http://schemas.microsoft.com/office/drawing/2015/9/8/chartex" xmlns:cx2="http://schemas.microsoft.com/office/drawing/2015/10/21/chartex" xmlns:cx3="http://schemas.microsoft.com/office/drawing/2016/5/9/chartex" xmlns:cx4="http://schemas.microsoft.com/office/drawing/2016/5/10/chartex" xmlns:cx5="http://schemas.microsoft.com/office/drawing/2016/5/11/chartex" xmlns:cx6="http://schemas.microsoft.com/office/drawing/2016/5/12/chartex" xmlns:cx7="http://schemas.microsoft.com/office/drawing/2016/5/13/chartex" xmlns:cx8="http://schemas.microsoft.com/office/drawing/2016/5/14/chartex" xmlns:mc="http://schemas.openxmlformats.org/markup-compatibility/2006" xmlns:aink="http://schemas.microsoft.com/office/drawing/2016/ink" xmlns:am3d="http://schemas.microsoft.com/office/drawing/2017/model3d" xmlns:o="urn:schemas-microsoft-com:office:office" xmlns:r="http://schemas.openxmlformats.org/officeDocument/2006/relationships" xmlns:m="http://schemas.openxmlformats.org/officeDocument/2006/math" xmlns:v="urn:schemas-microsoft-com:vml" xmlns:wp14="http://schemas.microsoft.com/office/word/2010/wordprocessingDrawing" xmlns:wp="http://schemas.openxmlformats.org/drawingml/2006/wordprocessingDrawing" xmlns:w10="urn:schemas-microsoft-com:office:word" xmlns:w="http://schemas.openxmlformats.org/wordprocessingml/2006/main" xmlns:w14="http://schemas.microsoft.com/office/word/2010/wordml" xmlns:w15="http://schemas.microsoft.com/office/word/2012/wordml" xmlns:w16cid="http://schemas.microsoft.com/office/word/2016/wordml/cid" xmlns:w16se="http://schemas.microsoft.com/office/word/2015/wordml/symex" xmlns:wpg="http://schemas.microsoft.com/office/word/2010/wordprocessingGroup" xmlns:wpi="http://schemas.microsoft.com/office/word/2010/wordprocessingInk" xmlns:wne="http://schemas.microsoft.com/office/word/2006/wordml" xmlns:wps="http://schemas.microsoft.com/office/word/2010/wordprocessingShape" mc:Ignorable="w14 w15 w16se w16cid wp14">
+<w:document xmlns:wpc="http://schemas.microsoft.com/office/word/2010/wordprocessingCanvas" xmlns:cx="http://schemas.microsoft.com/office/drawing/2014/chartex" xmlns:cx1="http://schemas.microsoft.com/office/drawing/2015/9/8/chartex" xmlns:mc="http://schemas.openxmlformats.org/markup-compatibility/2006" xmlns:o="urn:schemas-microsoft-com:office:office" xmlns:r="http://schemas.openxmlformats.org/officeDocument/2006/relationships" xmlns:m="http://schemas.openxmlformats.org/officeDocument/2006/math" xmlns:v="urn:schemas-microsoft-com:vml" xmlns:wp14="http://schemas.microsoft.com/office/word/2010/wordprocessingDrawing" xmlns:wp="http://schemas.openxmlformats.org/drawingml/2006/wordprocessingDrawing" xmlns:w10="urn:schemas-microsoft-com:office:word" xmlns:w="http://schemas.openxmlformats.org/wordprocessingml/2006/main" xmlns:w14="http://schemas.microsoft.com/office/word/2010/wordml" xmlns:w15="http://schemas.microsoft.com/office/word/2012/wordml" xmlns:w16se="http://schemas.microsoft.com/office/word/2015/wordml/symex" xmlns:wpg="http://schemas.microsoft.com/office/word/2010/wordprocessingGroup" xmlns:wpi="http://schemas.microsoft.com/office/word/2010/wordprocessingInk" xmlns:wne="http://schemas.microsoft.com/office/word/2006/wordml" xmlns:wps="http://schemas.microsoft.com/office/word/2010/wordprocessingShape" mc:Ignorable="w14 w15 w16se wp14">
   <w:body>
     <w:p>
       <w:pPr>
@@ -138,13 +138,15 @@
       <w:pPr>
         <w:rPr>
           <w:rFonts w:ascii="Calibri" w:hAnsi="Calibri"/>
-          <w:color w:val="000000"/>
-        </w:rPr>
-      </w:pPr>
-      <w:r>
-        <w:rPr>
-          <w:rFonts w:ascii="Calibri" w:hAnsi="Calibri"/>
-          <w:b/>
+          <w:strike/>
+          <w:color w:val="000000"/>
+        </w:rPr>
+      </w:pPr>
+      <w:r>
+        <w:rPr>
+          <w:rFonts w:ascii="Calibri" w:hAnsi="Calibri"/>
+          <w:b/>
+          <w:strike/>
           <w:color w:val="000000"/>
         </w:rPr>
         <w:t>(10 points):</w:t>
@@ -152,6 +154,7 @@
       <w:r>
         <w:rPr>
           <w:rFonts w:ascii="Calibri" w:hAnsi="Calibri"/>
+          <w:strike/>
           <w:color w:val="000000"/>
         </w:rPr>
         <w:t xml:space="preserve"> </w:t>
@@ -159,6 +162,7 @@
       <w:r>
         <w:rPr>
           <w:rFonts w:ascii="Calibri" w:hAnsi="Calibri"/>
+          <w:strike/>
           <w:color w:val="000000"/>
         </w:rPr>
         <w:t xml:space="preserve">As a </w:t>
@@ -166,6 +170,7 @@
       <w:r>
         <w:rPr>
           <w:rFonts w:ascii="Calibri" w:hAnsi="Calibri"/>
+          <w:strike/>
           <w:color w:val="000000"/>
         </w:rPr>
         <w:t>developer</w:t>
@@ -173,6 +178,7 @@
       <w:r>
         <w:rPr>
           <w:rFonts w:ascii="Calibri" w:hAnsi="Calibri"/>
+          <w:strike/>
           <w:color w:val="000000"/>
         </w:rPr>
         <w:t>, I want to use a custom-built list class that stores its values in an array, so that I can store any data type in my collection.</w:t>
@@ -182,13 +188,15 @@
       <w:pPr>
         <w:rPr>
           <w:rFonts w:ascii="Calibri" w:hAnsi="Calibri"/>
-          <w:color w:val="000000"/>
-        </w:rPr>
-      </w:pPr>
-      <w:r>
-        <w:rPr>
-          <w:rFonts w:ascii="Calibri" w:hAnsi="Calibri"/>
-          <w:b/>
+          <w:strike/>
+          <w:color w:val="000000"/>
+        </w:rPr>
+      </w:pPr>
+      <w:r>
+        <w:rPr>
+          <w:rFonts w:ascii="Calibri" w:hAnsi="Calibri"/>
+          <w:b/>
+          <w:strike/>
           <w:color w:val="000000"/>
         </w:rPr>
         <w:t>(10 points):</w:t>
@@ -196,6 +204,7 @@
       <w:r>
         <w:rPr>
           <w:rFonts w:ascii="Calibri" w:hAnsi="Calibri"/>
+          <w:strike/>
           <w:color w:val="000000"/>
         </w:rPr>
         <w:t xml:space="preserve"> </w:t>
@@ -203,6 +212,7 @@
       <w:r>
         <w:rPr>
           <w:rFonts w:ascii="Calibri" w:hAnsi="Calibri"/>
+          <w:strike/>
           <w:color w:val="000000"/>
         </w:rPr>
         <w:t xml:space="preserve">As a </w:t>
@@ -210,6 +220,7 @@
       <w:r>
         <w:rPr>
           <w:rFonts w:ascii="Calibri" w:hAnsi="Calibri"/>
+          <w:strike/>
           <w:color w:val="000000"/>
         </w:rPr>
         <w:t>developer</w:t>
@@ -217,6 +228,7 @@
       <w:r>
         <w:rPr>
           <w:rFonts w:ascii="Calibri" w:hAnsi="Calibri"/>
+          <w:strike/>
           <w:color w:val="000000"/>
         </w:rPr>
         <w:t xml:space="preserve">, I want the ability to add an object to </w:t>
@@ -224,6 +236,7 @@
       <w:r>
         <w:rPr>
           <w:rFonts w:ascii="Calibri" w:hAnsi="Calibri"/>
+          <w:strike/>
           <w:color w:val="000000"/>
         </w:rPr>
         <w:t xml:space="preserve">an instance of </w:t>
@@ -231,6 +244,7 @@
       <w:r>
         <w:rPr>
           <w:rFonts w:ascii="Calibri" w:hAnsi="Calibri"/>
+          <w:strike/>
           <w:color w:val="000000"/>
         </w:rPr>
         <w:t>my custom-built list class.</w:t>
@@ -240,13 +254,15 @@
       <w:pPr>
         <w:rPr>
           <w:rFonts w:ascii="Calibri" w:hAnsi="Calibri"/>
-          <w:color w:val="000000"/>
-        </w:rPr>
-      </w:pPr>
-      <w:r>
-        <w:rPr>
-          <w:rFonts w:ascii="Calibri" w:hAnsi="Calibri"/>
-          <w:b/>
+          <w:strike/>
+          <w:color w:val="000000"/>
+        </w:rPr>
+      </w:pPr>
+      <w:r>
+        <w:rPr>
+          <w:rFonts w:ascii="Calibri" w:hAnsi="Calibri"/>
+          <w:b/>
+          <w:strike/>
           <w:color w:val="000000"/>
         </w:rPr>
         <w:t>(10 points):</w:t>
@@ -254,6 +270,7 @@
       <w:r>
         <w:rPr>
           <w:rFonts w:ascii="Calibri" w:hAnsi="Calibri"/>
+          <w:strike/>
           <w:color w:val="000000"/>
         </w:rPr>
         <w:t xml:space="preserve"> </w:t>
@@ -261,6 +278,7 @@
       <w:r>
         <w:rPr>
           <w:rFonts w:ascii="Calibri" w:hAnsi="Calibri"/>
+          <w:strike/>
           <w:color w:val="000000"/>
         </w:rPr>
         <w:t xml:space="preserve">As a </w:t>
@@ -268,6 +286,7 @@
       <w:r>
         <w:rPr>
           <w:rFonts w:ascii="Calibri" w:hAnsi="Calibri"/>
+          <w:strike/>
           <w:color w:val="000000"/>
         </w:rPr>
         <w:t>developer</w:t>
@@ -275,6 +294,7 @@
       <w:r>
         <w:rPr>
           <w:rFonts w:ascii="Calibri" w:hAnsi="Calibri"/>
+          <w:strike/>
           <w:color w:val="000000"/>
         </w:rPr>
         <w:t xml:space="preserve">, I want the ability to remove an object from </w:t>
@@ -282,6 +302,7 @@
       <w:r>
         <w:rPr>
           <w:rFonts w:ascii="Calibri" w:hAnsi="Calibri"/>
+          <w:strike/>
           <w:color w:val="000000"/>
         </w:rPr>
         <w:t xml:space="preserve">an instance of </w:t>
@@ -289,6 +310,7 @@
       <w:r>
         <w:rPr>
           <w:rFonts w:ascii="Calibri" w:hAnsi="Calibri"/>
+          <w:strike/>
           <w:color w:val="000000"/>
         </w:rPr>
         <w:t>my custom-built list class.</w:t>
@@ -492,13 +514,15 @@
       <w:pPr>
         <w:rPr>
           <w:rFonts w:ascii="Calibri" w:hAnsi="Calibri"/>
-          <w:color w:val="000000"/>
-        </w:rPr>
-      </w:pPr>
-      <w:r>
-        <w:rPr>
-          <w:rFonts w:ascii="Calibri" w:hAnsi="Calibri"/>
-          <w:b/>
+          <w:strike/>
+          <w:color w:val="000000"/>
+        </w:rPr>
+      </w:pPr>
+      <w:r>
+        <w:rPr>
+          <w:rFonts w:ascii="Calibri" w:hAnsi="Calibri"/>
+          <w:b/>
+          <w:strike/>
           <w:color w:val="000000"/>
         </w:rPr>
         <w:t>(10 points):</w:t>
@@ -506,6 +530,7 @@
       <w:r>
         <w:rPr>
           <w:rFonts w:ascii="Calibri" w:hAnsi="Calibri"/>
+          <w:strike/>
           <w:color w:val="000000"/>
         </w:rPr>
         <w:t xml:space="preserve"> </w:t>
@@ -513,6 +538,7 @@
       <w:r>
         <w:rPr>
           <w:rFonts w:ascii="Calibri" w:hAnsi="Calibri"/>
+          <w:strike/>
           <w:color w:val="000000"/>
         </w:rPr>
         <w:t xml:space="preserve">As a </w:t>
@@ -520,6 +546,7 @@
       <w:r>
         <w:rPr>
           <w:rFonts w:ascii="Calibri" w:hAnsi="Calibri"/>
+          <w:strike/>
           <w:color w:val="000000"/>
         </w:rPr>
         <w:t>developer</w:t>
@@ -527,6 +554,7 @@
       <w:r>
         <w:rPr>
           <w:rFonts w:ascii="Calibri" w:hAnsi="Calibri"/>
+          <w:strike/>
           <w:color w:val="000000"/>
         </w:rPr>
         <w:t>, I want a Count property implemented on the custom-built list class, so that I can get a count of the number of elements in my custom list class instance.</w:t>
@@ -655,21 +683,12 @@
         <w:t>int</w:t>
       </w:r>
       <w:proofErr w:type="spellEnd"/>
-      <w:proofErr w:type="gramStart"/>
-      <w:r>
-        <w:rPr>
-          <w:rFonts w:ascii="Calibri" w:hAnsi="Calibri"/>
-          <w:color w:val="000000"/>
-        </w:rPr>
-        <w:t>&gt;(</w:t>
-      </w:r>
-      <w:proofErr w:type="gramEnd"/>
-      <w:r>
-        <w:rPr>
-          <w:rFonts w:ascii="Calibri" w:hAnsi="Calibri"/>
-          <w:color w:val="000000"/>
-        </w:rPr>
-        <w:t>)</w:t>
+      <w:r>
+        <w:rPr>
+          <w:rFonts w:ascii="Calibri" w:hAnsi="Calibri"/>
+          <w:color w:val="000000"/>
+        </w:rPr>
+        <w:t>&gt;()</w:t>
       </w:r>
       <w:r>
         <w:rPr>
@@ -763,7 +782,16 @@
           <w:rFonts w:ascii="Calibri" w:hAnsi="Calibri"/>
           <w:color w:val="000000"/>
         </w:rPr>
-        <w:t>zipped together, your new list w</w:t>
+        <w:t>zip</w:t>
+      </w:r>
+      <w:bookmarkStart w:id="0" w:name="_GoBack"/>
+      <w:bookmarkEnd w:id="0"/>
+      <w:r>
+        <w:rPr>
+          <w:rFonts w:ascii="Calibri" w:hAnsi="Calibri"/>
+          <w:color w:val="000000"/>
+        </w:rPr>
+        <w:t>ped together, your new list w</w:t>
       </w:r>
       <w:r>
         <w:rPr>
@@ -777,13 +805,15 @@
       <w:pPr>
         <w:rPr>
           <w:rFonts w:ascii="Calibri" w:hAnsi="Calibri"/>
-          <w:color w:val="000000"/>
-        </w:rPr>
-      </w:pPr>
-      <w:r>
-        <w:rPr>
-          <w:rFonts w:ascii="Calibri" w:hAnsi="Calibri"/>
-          <w:b/>
+          <w:strike/>
+          <w:color w:val="000000"/>
+        </w:rPr>
+      </w:pPr>
+      <w:r>
+        <w:rPr>
+          <w:rFonts w:ascii="Calibri" w:hAnsi="Calibri"/>
+          <w:b/>
+          <w:strike/>
           <w:color w:val="000000"/>
         </w:rPr>
         <w:t>(10 points):</w:t>
@@ -791,6 +821,7 @@
       <w:r>
         <w:rPr>
           <w:rFonts w:ascii="Calibri" w:hAnsi="Calibri"/>
+          <w:strike/>
           <w:color w:val="000000"/>
         </w:rPr>
         <w:t xml:space="preserve"> As a developer, I want to use C# best practices, SOLID design principles, and good naming conventions</w:t>
@@ -798,6 +829,7 @@
       <w:r>
         <w:rPr>
           <w:rFonts w:ascii="Calibri" w:hAnsi="Calibri"/>
+          <w:strike/>
           <w:color w:val="000000"/>
         </w:rPr>
         <w:t xml:space="preserve"> on the project</w:t>
@@ -805,6 +837,7 @@
       <w:r>
         <w:rPr>
           <w:rFonts w:ascii="Calibri" w:hAnsi="Calibri"/>
+          <w:strike/>
           <w:color w:val="000000"/>
         </w:rPr>
         <w:t xml:space="preserve">. </w:t>
@@ -946,8 +979,6 @@
         </w:rPr>
         <w:t xml:space="preserve"> </w:t>
       </w:r>
-      <w:bookmarkStart w:id="0" w:name="_GoBack"/>
-      <w:bookmarkEnd w:id="0"/>
       <w:r>
         <w:rPr>
           <w:rFonts w:ascii="Calibri" w:hAnsi="Calibri"/>
@@ -983,7 +1014,7 @@
 </file>
 
 <file path=word/numbering.xml><?xml version="1.0" encoding="utf-8"?>
-<w:numbering xmlns:wpc="http://schemas.microsoft.com/office/word/2010/wordprocessingCanvas" xmlns:cx="http://schemas.microsoft.com/office/drawing/2014/chartex" xmlns:cx1="http://schemas.microsoft.com/office/drawing/2015/9/8/chartex" xmlns:cx2="http://schemas.microsoft.com/office/drawing/2015/10/21/chartex" xmlns:cx3="http://schemas.microsoft.com/office/drawing/2016/5/9/chartex" xmlns:cx4="http://schemas.microsoft.com/office/drawing/2016/5/10/chartex" xmlns:cx5="http://schemas.microsoft.com/office/drawing/2016/5/11/chartex" xmlns:cx6="http://schemas.microsoft.com/office/drawing/2016/5/12/chartex" xmlns:cx7="http://schemas.microsoft.com/office/drawing/2016/5/13/chartex" xmlns:cx8="http://schemas.microsoft.com/office/drawing/2016/5/14/chartex" xmlns:mc="http://schemas.openxmlformats.org/markup-compatibility/2006" xmlns:aink="http://schemas.microsoft.com/office/drawing/2016/ink" xmlns:am3d="http://schemas.microsoft.com/office/drawing/2017/model3d" xmlns:o="urn:schemas-microsoft-com:office:office" xmlns:r="http://schemas.openxmlformats.org/officeDocument/2006/relationships" xmlns:m="http://schemas.openxmlformats.org/officeDocument/2006/math" xmlns:v="urn:schemas-microsoft-com:vml" xmlns:wp14="http://schemas.microsoft.com/office/word/2010/wordprocessingDrawing" xmlns:wp="http://schemas.openxmlformats.org/drawingml/2006/wordprocessingDrawing" xmlns:w10="urn:schemas-microsoft-com:office:word" xmlns:w="http://schemas.openxmlformats.org/wordprocessingml/2006/main" xmlns:w14="http://schemas.microsoft.com/office/word/2010/wordml" xmlns:w15="http://schemas.microsoft.com/office/word/2012/wordml" xmlns:w16cid="http://schemas.microsoft.com/office/word/2016/wordml/cid" xmlns:w16se="http://schemas.microsoft.com/office/word/2015/wordml/symex" xmlns:wpg="http://schemas.microsoft.com/office/word/2010/wordprocessingGroup" xmlns:wpi="http://schemas.microsoft.com/office/word/2010/wordprocessingInk" xmlns:wne="http://schemas.microsoft.com/office/word/2006/wordml" xmlns:wps="http://schemas.microsoft.com/office/word/2010/wordprocessingShape" mc:Ignorable="w14 w15 w16se w16cid wp14">
+<w:numbering xmlns:wpc="http://schemas.microsoft.com/office/word/2010/wordprocessingCanvas" xmlns:cx="http://schemas.microsoft.com/office/drawing/2014/chartex" xmlns:cx1="http://schemas.microsoft.com/office/drawing/2015/9/8/chartex" xmlns:mc="http://schemas.openxmlformats.org/markup-compatibility/2006" xmlns:o="urn:schemas-microsoft-com:office:office" xmlns:r="http://schemas.openxmlformats.org/officeDocument/2006/relationships" xmlns:m="http://schemas.openxmlformats.org/officeDocument/2006/math" xmlns:v="urn:schemas-microsoft-com:vml" xmlns:wp14="http://schemas.microsoft.com/office/word/2010/wordprocessingDrawing" xmlns:wp="http://schemas.openxmlformats.org/drawingml/2006/wordprocessingDrawing" xmlns:w10="urn:schemas-microsoft-com:office:word" xmlns:w="http://schemas.openxmlformats.org/wordprocessingml/2006/main" xmlns:w14="http://schemas.microsoft.com/office/word/2010/wordml" xmlns:w15="http://schemas.microsoft.com/office/word/2012/wordml" xmlns:w16se="http://schemas.microsoft.com/office/word/2015/wordml/symex" xmlns:wpg="http://schemas.microsoft.com/office/word/2010/wordprocessingGroup" xmlns:wpi="http://schemas.microsoft.com/office/word/2010/wordprocessingInk" xmlns:wne="http://schemas.microsoft.com/office/word/2006/wordml" xmlns:wps="http://schemas.microsoft.com/office/word/2010/wordprocessingShape" mc:Ignorable="w14 w15 w16se wp14">
   <w:abstractNum w:abstractNumId="0" w15:restartNumberingAfterBreak="0">
     <w:nsid w:val="383206A9"/>
     <w:multiLevelType w:val="hybridMultilevel"/>
@@ -1311,7 +1342,7 @@
 </file>
 
 <file path=word/styles.xml><?xml version="1.0" encoding="utf-8"?>
-<w:styles xmlns:mc="http://schemas.openxmlformats.org/markup-compatibility/2006" xmlns:r="http://schemas.openxmlformats.org/officeDocument/2006/relationships" xmlns:w="http://schemas.openxmlformats.org/wordprocessingml/2006/main" xmlns:w14="http://schemas.microsoft.com/office/word/2010/wordml" xmlns:w15="http://schemas.microsoft.com/office/word/2012/wordml" xmlns:w16cid="http://schemas.microsoft.com/office/word/2016/wordml/cid" xmlns:w16se="http://schemas.microsoft.com/office/word/2015/wordml/symex" mc:Ignorable="w14 w15 w16se w16cid">
+<w:styles xmlns:mc="http://schemas.openxmlformats.org/markup-compatibility/2006" xmlns:r="http://schemas.openxmlformats.org/officeDocument/2006/relationships" xmlns:w="http://schemas.openxmlformats.org/wordprocessingml/2006/main" xmlns:w14="http://schemas.microsoft.com/office/word/2010/wordml" xmlns:w15="http://schemas.microsoft.com/office/word/2012/wordml" xmlns:w16se="http://schemas.microsoft.com/office/word/2015/wordml/symex" mc:Ignorable="w14 w15 w16se">
   <w:docDefaults>
     <w:rPrDefault>
       <w:rPr>
@@ -1327,7 +1358,7 @@
       </w:pPr>
     </w:pPrDefault>
   </w:docDefaults>
-  <w:latentStyles w:defLockedState="0" w:defUIPriority="99" w:defSemiHidden="0" w:defUnhideWhenUsed="0" w:defQFormat="0" w:count="375">
+  <w:latentStyles w:defLockedState="0" w:defUIPriority="99" w:defSemiHidden="0" w:defUnhideWhenUsed="0" w:defQFormat="0" w:count="371">
     <w:lsdException w:name="Normal" w:uiPriority="0" w:qFormat="1"/>
     <w:lsdException w:name="heading 1" w:uiPriority="9" w:qFormat="1"/>
     <w:lsdException w:name="heading 2" w:semiHidden="1" w:uiPriority="9" w:unhideWhenUsed="1" w:qFormat="1"/>
@@ -1699,10 +1730,6 @@
     <w:lsdException w:name="List Table 5 Dark Accent 6" w:uiPriority="50"/>
     <w:lsdException w:name="List Table 6 Colorful Accent 6" w:uiPriority="51"/>
     <w:lsdException w:name="List Table 7 Colorful Accent 6" w:uiPriority="52"/>
-    <w:lsdException w:name="Mention" w:semiHidden="1" w:unhideWhenUsed="1"/>
-    <w:lsdException w:name="Smart Hyperlink" w:semiHidden="1" w:unhideWhenUsed="1"/>
-    <w:lsdException w:name="Hashtag" w:semiHidden="1" w:unhideWhenUsed="1"/>
-    <w:lsdException w:name="Unresolved Mention" w:semiHidden="1" w:unhideWhenUsed="1"/>
   </w:latentStyles>
   <w:style w:type="paragraph" w:default="1" w:styleId="Normal">
     <w:name w:val="Normal"/>

</xml_diff>

<commit_message>
tests & code complete for JList.Zip()
</commit_message>
<xml_diff>
--- a/C#_CustomList_UserStories.docx
+++ b/C#_CustomList_UserStories.docx
@@ -11,6 +11,8 @@
           <w:highlight w:val="yellow"/>
         </w:rPr>
       </w:pPr>
+      <w:bookmarkStart w:id="0" w:name="_GoBack"/>
+      <w:bookmarkEnd w:id="0"/>
       <w:r>
         <w:rPr>
           <w:rFonts w:ascii="Calibri" w:hAnsi="Calibri"/>
@@ -320,13 +322,15 @@
       <w:pPr>
         <w:rPr>
           <w:rFonts w:ascii="Calibri" w:hAnsi="Calibri"/>
-          <w:color w:val="000000"/>
-        </w:rPr>
-      </w:pPr>
-      <w:r>
-        <w:rPr>
-          <w:rFonts w:ascii="Calibri" w:hAnsi="Calibri"/>
-          <w:b/>
+          <w:strike/>
+          <w:color w:val="000000"/>
+        </w:rPr>
+      </w:pPr>
+      <w:r>
+        <w:rPr>
+          <w:rFonts w:ascii="Calibri" w:hAnsi="Calibri"/>
+          <w:b/>
+          <w:strike/>
           <w:color w:val="000000"/>
         </w:rPr>
         <w:t>(10 points):</w:t>
@@ -334,6 +338,7 @@
       <w:r>
         <w:rPr>
           <w:rFonts w:ascii="Calibri" w:hAnsi="Calibri"/>
+          <w:strike/>
           <w:color w:val="000000"/>
         </w:rPr>
         <w:t xml:space="preserve"> </w:t>
@@ -341,6 +346,7 @@
       <w:r>
         <w:rPr>
           <w:rFonts w:ascii="Calibri" w:hAnsi="Calibri"/>
+          <w:strike/>
           <w:color w:val="000000"/>
         </w:rPr>
         <w:t xml:space="preserve">As a developer, I want the custom list class to be </w:t>
@@ -349,6 +355,7 @@
       <w:r>
         <w:rPr>
           <w:rFonts w:ascii="Calibri" w:hAnsi="Calibri"/>
+          <w:strike/>
           <w:color w:val="000000"/>
         </w:rPr>
         <w:t>iterable</w:t>
@@ -357,6 +364,7 @@
       <w:r>
         <w:rPr>
           <w:rFonts w:ascii="Calibri" w:hAnsi="Calibri"/>
+          <w:strike/>
           <w:color w:val="000000"/>
         </w:rPr>
         <w:t>.</w:t>
@@ -366,13 +374,15 @@
       <w:pPr>
         <w:rPr>
           <w:rFonts w:ascii="Calibri" w:hAnsi="Calibri"/>
-          <w:color w:val="000000"/>
-        </w:rPr>
-      </w:pPr>
-      <w:r>
-        <w:rPr>
-          <w:rFonts w:ascii="Calibri" w:hAnsi="Calibri"/>
-          <w:b/>
+          <w:strike/>
+          <w:color w:val="000000"/>
+        </w:rPr>
+      </w:pPr>
+      <w:r>
+        <w:rPr>
+          <w:rFonts w:ascii="Calibri" w:hAnsi="Calibri"/>
+          <w:b/>
+          <w:strike/>
           <w:color w:val="000000"/>
         </w:rPr>
         <w:t>(10 points):</w:t>
@@ -380,6 +390,7 @@
       <w:r>
         <w:rPr>
           <w:rFonts w:ascii="Calibri" w:hAnsi="Calibri"/>
+          <w:strike/>
           <w:color w:val="000000"/>
         </w:rPr>
         <w:t xml:space="preserve"> </w:t>
@@ -387,6 +398,7 @@
       <w:r>
         <w:rPr>
           <w:rFonts w:ascii="Calibri" w:hAnsi="Calibri"/>
+          <w:strike/>
           <w:color w:val="000000"/>
         </w:rPr>
         <w:t xml:space="preserve">As a </w:t>
@@ -394,6 +406,7 @@
       <w:r>
         <w:rPr>
           <w:rFonts w:ascii="Calibri" w:hAnsi="Calibri"/>
+          <w:strike/>
           <w:color w:val="000000"/>
         </w:rPr>
         <w:t>developer</w:t>
@@ -401,6 +414,7 @@
       <w:r>
         <w:rPr>
           <w:rFonts w:ascii="Calibri" w:hAnsi="Calibri"/>
+          <w:strike/>
           <w:color w:val="000000"/>
         </w:rPr>
         <w:t xml:space="preserve">, I want to be able to override the </w:t>
@@ -409,6 +423,7 @@
       <w:r>
         <w:rPr>
           <w:rFonts w:ascii="Calibri" w:hAnsi="Calibri"/>
+          <w:strike/>
           <w:color w:val="000000"/>
         </w:rPr>
         <w:t>ToString</w:t>
@@ -417,6 +432,7 @@
       <w:r>
         <w:rPr>
           <w:rFonts w:ascii="Calibri" w:hAnsi="Calibri"/>
+          <w:strike/>
           <w:color w:val="000000"/>
         </w:rPr>
         <w:t xml:space="preserve"> method that converts the contents of the custom list to a string.</w:t>
@@ -426,13 +442,15 @@
       <w:pPr>
         <w:rPr>
           <w:rFonts w:ascii="Calibri" w:hAnsi="Calibri"/>
-          <w:color w:val="000000"/>
-        </w:rPr>
-      </w:pPr>
-      <w:r>
-        <w:rPr>
-          <w:rFonts w:ascii="Calibri" w:hAnsi="Calibri"/>
-          <w:b/>
+          <w:strike/>
+          <w:color w:val="000000"/>
+        </w:rPr>
+      </w:pPr>
+      <w:r>
+        <w:rPr>
+          <w:rFonts w:ascii="Calibri" w:hAnsi="Calibri"/>
+          <w:b/>
+          <w:strike/>
           <w:color w:val="000000"/>
         </w:rPr>
         <w:t>(10 points):</w:t>
@@ -440,6 +458,7 @@
       <w:r>
         <w:rPr>
           <w:rFonts w:ascii="Calibri" w:hAnsi="Calibri"/>
+          <w:strike/>
           <w:color w:val="000000"/>
         </w:rPr>
         <w:t xml:space="preserve"> </w:t>
@@ -447,6 +466,7 @@
       <w:r>
         <w:rPr>
           <w:rFonts w:ascii="Calibri" w:hAnsi="Calibri"/>
+          <w:strike/>
           <w:color w:val="000000"/>
         </w:rPr>
         <w:t xml:space="preserve">As a </w:t>
@@ -454,6 +474,7 @@
       <w:r>
         <w:rPr>
           <w:rFonts w:ascii="Calibri" w:hAnsi="Calibri"/>
+          <w:strike/>
           <w:color w:val="000000"/>
         </w:rPr>
         <w:t>developer</w:t>
@@ -461,6 +482,7 @@
       <w:r>
         <w:rPr>
           <w:rFonts w:ascii="Calibri" w:hAnsi="Calibri"/>
+          <w:strike/>
           <w:color w:val="000000"/>
         </w:rPr>
         <w:t>, I want to be able to overload the + operator, so that I can add two instances of the custom list class together.</w:t>
@@ -470,13 +492,15 @@
       <w:pPr>
         <w:rPr>
           <w:rFonts w:ascii="Calibri" w:hAnsi="Calibri"/>
-          <w:color w:val="000000"/>
-        </w:rPr>
-      </w:pPr>
-      <w:r>
-        <w:rPr>
-          <w:rFonts w:ascii="Calibri" w:hAnsi="Calibri"/>
-          <w:b/>
+          <w:strike/>
+          <w:color w:val="000000"/>
+        </w:rPr>
+      </w:pPr>
+      <w:r>
+        <w:rPr>
+          <w:rFonts w:ascii="Calibri" w:hAnsi="Calibri"/>
+          <w:b/>
+          <w:strike/>
           <w:color w:val="000000"/>
         </w:rPr>
         <w:t>(10 points):</w:t>
@@ -484,6 +508,7 @@
       <w:r>
         <w:rPr>
           <w:rFonts w:ascii="Calibri" w:hAnsi="Calibri"/>
+          <w:strike/>
           <w:color w:val="000000"/>
         </w:rPr>
         <w:t xml:space="preserve"> </w:t>
@@ -491,6 +516,7 @@
       <w:r>
         <w:rPr>
           <w:rFonts w:ascii="Calibri" w:hAnsi="Calibri"/>
+          <w:strike/>
           <w:color w:val="000000"/>
         </w:rPr>
         <w:t xml:space="preserve">As a </w:t>
@@ -498,6 +524,7 @@
       <w:r>
         <w:rPr>
           <w:rFonts w:ascii="Calibri" w:hAnsi="Calibri"/>
+          <w:strike/>
           <w:color w:val="000000"/>
         </w:rPr>
         <w:t>developer</w:t>
@@ -505,6 +532,7 @@
       <w:r>
         <w:rPr>
           <w:rFonts w:ascii="Calibri" w:hAnsi="Calibri"/>
+          <w:strike/>
           <w:color w:val="000000"/>
         </w:rPr>
         <w:t>, I want to be able to overload the – operator, so that I can subtract one instance of a custom list class from another instance of a custom list class.</w:t>
@@ -782,16 +810,7 @@
           <w:rFonts w:ascii="Calibri" w:hAnsi="Calibri"/>
           <w:color w:val="000000"/>
         </w:rPr>
-        <w:t>zip</w:t>
-      </w:r>
-      <w:bookmarkStart w:id="0" w:name="_GoBack"/>
-      <w:bookmarkEnd w:id="0"/>
-      <w:r>
-        <w:rPr>
-          <w:rFonts w:ascii="Calibri" w:hAnsi="Calibri"/>
-          <w:color w:val="000000"/>
-        </w:rPr>
-        <w:t>ped together, your new list w</w:t>
+        <w:t>zipped together, your new list w</w:t>
       </w:r>
       <w:r>
         <w:rPr>

</xml_diff>